<commit_message>
Relazione aggiornata: conteggio cicli di clock
</commit_message>
<xml_diff>
--- a/resources/relazione.docx
+++ b/resources/relazione.docx
@@ -2308,7 +2308,13 @@
         <w:t>MULTIPLEXER</w:t>
       </w:r>
       <w:r>
-        <w:t xml:space="preserve"> 1: </w:t>
+        <w:t xml:space="preserve"> </w:t>
+      </w:r>
+      <w:r>
+        <w:t>0</w:t>
+      </w:r>
+      <w:r>
+        <w:t xml:space="preserve">: </w:t>
       </w:r>
       <w:r>
         <w:t>multiplexer</w:t>
@@ -2348,13 +2354,25 @@
         <w:t>MULTIPLEXER</w:t>
       </w:r>
       <w:r>
-        <w:t xml:space="preserve"> 2: </w:t>
+        <w:t xml:space="preserve"> </w:t>
+      </w:r>
+      <w:r>
+        <w:t>1</w:t>
+      </w:r>
+      <w:r>
+        <w:t>:</w:t>
+      </w:r>
+      <w:r>
+        <w:t xml:space="preserve"> </w:t>
       </w:r>
       <w:r>
         <w:t>multiplexer</w:t>
       </w:r>
       <w:r>
-        <w:t xml:space="preserve"> è regolato da un segnale di selezione proveniente dalla FSM (SELETTORE_</w:t>
+        <w:t xml:space="preserve"> </w:t>
+      </w:r>
+      <w:r>
+        <w:t>regolato da un segnale di selezione proveniente dalla FSM (SELETTORE_</w:t>
       </w:r>
       <w:r>
         <w:t>MULTIPLEXER</w:t>
@@ -2404,16 +2422,19 @@
       </w:r>
     </w:p>
     <w:p>
-      <w:pPr>
-        <w:rPr>
-          <w:u w:val="single"/>
-        </w:rPr>
-      </w:pPr>
       <w:r>
         <w:t>PH</w:t>
       </w:r>
       <w:r>
         <w:t>_NEUTRO:</w:t>
+      </w:r>
+      <w:r>
+        <w:t xml:space="preserve"> componente che ha come segnale di uscita 1 se il pH ricevuto come segnale di ingresso è compreso tra 0110.1111 e 1000.0000 (compreso).</w:t>
+      </w:r>
+    </w:p>
+    <w:p>
+      <w:r>
+        <w:t>MULTIPLEXER 2:</w:t>
       </w:r>
     </w:p>
     <w:p>
@@ -2523,6 +2544,87 @@
         <w:t>Le componenti utilizzate per questa parte di circuito sono:</w:t>
       </w:r>
     </w:p>
+    <w:p>
+      <w:r>
+        <w:t>MULTIPLEXER</w:t>
+      </w:r>
+      <w:r>
+        <w:t xml:space="preserve"> 4: </w:t>
+      </w:r>
+      <w:r>
+        <w:t xml:space="preserve">multiplexer </w:t>
+      </w:r>
+      <w:r>
+        <w:t xml:space="preserve">regolato da un segnale di selezione proveniente </w:t>
+      </w:r>
+      <w:r>
+        <w:t>dalla componente PH NEUTRO che nel caso sia 1 mantiene lo stesso conteggio dei cicli di clock</w:t>
+      </w:r>
+      <w:r>
+        <w:t xml:space="preserve"> nel registro, se è 0 fa passare il conteggio incrementato.</w:t>
+      </w:r>
+    </w:p>
+    <w:p>
+      <w:r>
+        <w:t xml:space="preserve">MULTIPLEXER </w:t>
+      </w:r>
+      <w:r>
+        <w:t>5</w:t>
+      </w:r>
+      <w:r>
+        <w:t>:</w:t>
+      </w:r>
+      <w:r>
+        <w:t xml:space="preserve"> </w:t>
+      </w:r>
+      <w:r>
+        <w:t xml:space="preserve">multiplexer </w:t>
+      </w:r>
+      <w:r>
+        <w:t>regolato da un segnale di selezione proveniente dalla FSM (SELETTORE_</w:t>
+      </w:r>
+      <w:r>
+        <w:t>MULTIPLEXER</w:t>
+      </w:r>
+      <w:r>
+        <w:t xml:space="preserve">) che indica se considerare </w:t>
+      </w:r>
+      <w:r>
+        <w:t>il conteggio precedente oppure azzerare il registro.</w:t>
+      </w:r>
+    </w:p>
+    <w:p>
+      <w:r>
+        <w:t>REGISTRO_NCLK:</w:t>
+      </w:r>
+      <w:r>
+        <w:t xml:space="preserve"> registro che memorizza il conteggio dei cicli di clock impiegati per l’operazione.</w:t>
+      </w:r>
+    </w:p>
+    <w:p>
+      <w:r>
+        <w:t>INCREMENTATORE:</w:t>
+      </w:r>
+      <w:r>
+        <w:t xml:space="preserve"> componente che incrementa il numero di cicli di clock.</w:t>
+      </w:r>
+    </w:p>
+    <w:p>
+      <w:r>
+        <w:t xml:space="preserve">MULTIPLEXER </w:t>
+      </w:r>
+      <w:r>
+        <w:t>6</w:t>
+      </w:r>
+      <w:r>
+        <w:t>:</w:t>
+      </w:r>
+      <w:r>
+        <w:t xml:space="preserve"> </w:t>
+      </w:r>
+    </w:p>
+    <w:p/>
+    <w:p/>
     <w:p>
       <w:pPr>
         <w:rPr>

</xml_diff>